<commit_message>
missing a problem ^_^#
</commit_message>
<xml_diff>
--- a/论文提纲.docx
+++ b/论文提纲.docx
@@ -2720,9 +2720,6 @@
           <w:ilvl w:val="1"/>
           <w:numId w:val="2"/>
         </w:numPr>
-        <w:rPr>
-          <w:rFonts w:hint="eastAsia"/>
-        </w:rPr>
       </w:pPr>
       <w:bookmarkStart w:id="1" w:name="_Toc482865816"/>
       <w:r>
@@ -2869,7 +2866,6 @@
         </w:numPr>
       </w:pPr>
       <w:bookmarkStart w:id="8" w:name="_Toc482865823"/>
-      <w:proofErr w:type="spellStart"/>
       <w:r>
         <w:rPr>
           <w:rFonts w:hint="eastAsia"/>
@@ -2880,7 +2876,6 @@
       <w:r>
         <w:t>ToolKit</w:t>
       </w:r>
-      <w:proofErr w:type="spellEnd"/>
       <w:r>
         <w:t>基本原理</w:t>
       </w:r>
@@ -2900,7 +2895,6 @@
       <w:r>
         <w:t xml:space="preserve"> </w:t>
       </w:r>
-      <w:proofErr w:type="spellStart"/>
       <w:r>
         <w:rPr>
           <w:rFonts w:hint="eastAsia"/>
@@ -2910,7 +2904,6 @@
       <w:r>
         <w:t>ToolKit</w:t>
       </w:r>
-      <w:proofErr w:type="spellEnd"/>
       <w:r>
         <w:t>概述</w:t>
       </w:r>
@@ -2930,7 +2923,6 @@
       <w:r>
         <w:t xml:space="preserve"> </w:t>
       </w:r>
-      <w:proofErr w:type="spellStart"/>
       <w:r>
         <w:rPr>
           <w:rFonts w:hint="eastAsia"/>
@@ -2940,7 +2932,6 @@
       <w:r>
         <w:t>ToolKit</w:t>
       </w:r>
-      <w:proofErr w:type="spellEnd"/>
       <w:r>
         <w:t>基本原理</w:t>
       </w:r>
@@ -2955,58 +2946,48 @@
         <w:rPr>
           <w:rFonts w:hint="eastAsia"/>
         </w:rPr>
-        <w:t xml:space="preserve">2.3 </w:t>
-      </w:r>
-      <w:proofErr w:type="spellStart"/>
-      <w:r>
-        <w:rPr>
-          <w:rFonts w:hint="eastAsia"/>
-        </w:rPr>
+        <w:t>2.3 OpenSenceGraph</w:t>
+      </w:r>
+      <w:r>
+        <w:rPr>
+          <w:rFonts w:hint="eastAsia"/>
+        </w:rPr>
+        <w:t>概述</w:t>
+      </w:r>
+      <w:r>
+        <w:rPr>
+          <w:rFonts w:hint="eastAsia"/>
+        </w:rPr>
+        <w:t xml:space="preserve">    </w:t>
+      </w:r>
+      <w:r>
+        <w:rPr>
+          <w:rFonts w:hint="eastAsia"/>
+        </w:rPr>
+        <w:t xml:space="preserve">                        </w:t>
+      </w:r>
+      <w:r>
+        <w:rPr>
+          <w:rFonts w:hint="eastAsia"/>
+        </w:rPr>
+        <w:t>**</w:t>
+      </w:r>
+      <w:bookmarkEnd w:id="11"/>
+    </w:p>
+    <w:p>
+      <w:pPr>
+        <w:pStyle w:val="2"/>
+      </w:pPr>
+      <w:bookmarkStart w:id="12" w:name="_Toc482865827"/>
+      <w:r>
+        <w:rPr>
+          <w:rFonts w:hint="eastAsia"/>
+        </w:rPr>
+        <w:t xml:space="preserve">2.4 </w:t>
+      </w:r>
+      <w:r>
         <w:t>OpenSenceGraph</w:t>
       </w:r>
-      <w:proofErr w:type="spellEnd"/>
-      <w:r>
-        <w:rPr>
-          <w:rFonts w:hint="eastAsia"/>
-        </w:rPr>
-        <w:t>概述</w:t>
-      </w:r>
-      <w:r>
-        <w:rPr>
-          <w:rFonts w:hint="eastAsia"/>
-        </w:rPr>
-        <w:t xml:space="preserve">    </w:t>
-      </w:r>
-      <w:r>
-        <w:rPr>
-          <w:rFonts w:hint="eastAsia"/>
-        </w:rPr>
-        <w:t xml:space="preserve">                        </w:t>
-      </w:r>
-      <w:r>
-        <w:rPr>
-          <w:rFonts w:hint="eastAsia"/>
-        </w:rPr>
-        <w:t>**</w:t>
-      </w:r>
-      <w:bookmarkEnd w:id="11"/>
-    </w:p>
-    <w:p>
-      <w:pPr>
-        <w:pStyle w:val="2"/>
-      </w:pPr>
-      <w:bookmarkStart w:id="12" w:name="_Toc482865827"/>
-      <w:r>
-        <w:rPr>
-          <w:rFonts w:hint="eastAsia"/>
-        </w:rPr>
-        <w:t xml:space="preserve">2.4 </w:t>
-      </w:r>
-      <w:proofErr w:type="spellStart"/>
-      <w:r>
-        <w:t>OpenSenceGraph</w:t>
-      </w:r>
-      <w:proofErr w:type="spellEnd"/>
       <w:r>
         <w:t>基本原理</w:t>
       </w:r>
@@ -3110,12 +3091,10 @@
       <w:r>
         <w:t xml:space="preserve"> </w:t>
       </w:r>
-      <w:proofErr w:type="gramStart"/>
       <w:r>
         <w:t>蓝牙模块</w:t>
       </w:r>
       <w:bookmarkEnd w:id="16"/>
-      <w:proofErr w:type="gramEnd"/>
     </w:p>
     <w:p>
       <w:pPr>
@@ -3198,10 +3177,6 @@
     <w:p>
       <w:pPr>
         <w:pStyle w:val="1"/>
-        <w:numPr>
-          <w:ilvl w:val="0"/>
-          <w:numId w:val="1"/>
-        </w:numPr>
       </w:pPr>
       <w:bookmarkStart w:id="20" w:name="_Toc482865835"/>
       <w:r>
@@ -3209,6 +3184,30 @@
           <w:rFonts w:hint="eastAsia"/>
         </w:rPr>
         <w:lastRenderedPageBreak/>
+        <w:t>第</w:t>
+      </w:r>
+      <w:r>
+        <w:rPr>
+          <w:rFonts w:hint="eastAsia"/>
+        </w:rPr>
+        <w:t>4</w:t>
+      </w:r>
+      <w:r>
+        <w:rPr>
+          <w:rFonts w:hint="eastAsia"/>
+        </w:rPr>
+        <w:t>章</w:t>
+      </w:r>
+      <w:r>
+        <w:rPr>
+          <w:rFonts w:hint="eastAsia"/>
+        </w:rPr>
+        <w:t xml:space="preserve"> </w:t>
+      </w:r>
+      <w:r>
+        <w:rPr>
+          <w:rFonts w:hint="eastAsia"/>
+        </w:rPr>
         <w:t>户外增强现实系统的研究与实现</w:t>
       </w:r>
       <w:bookmarkEnd w:id="20"/>
@@ -3217,20 +3216,174 @@
       <w:pPr>
         <w:pStyle w:val="2"/>
       </w:pPr>
-      <w:proofErr w:type="gramStart"/>
-      <w:r>
-        <w:rPr>
-          <w:rFonts w:hint="eastAsia"/>
-        </w:rPr>
-        <w:t>.</w:t>
-      </w:r>
-      <w:r>
-        <w:t>/</w:t>
-      </w:r>
-      <w:proofErr w:type="gramEnd"/>
-      <w:r>
-        <w:t>/TODO:</w:t>
-      </w:r>
+      <w:r>
+        <w:rPr>
+          <w:rFonts w:hint="eastAsia"/>
+        </w:rPr>
+        <w:t xml:space="preserve">4.1 </w:t>
+      </w:r>
+      <w:r>
+        <w:rPr>
+          <w:rFonts w:hint="eastAsia"/>
+        </w:rPr>
+        <w:t>系统总体设计</w:t>
+      </w:r>
+    </w:p>
+    <w:p>
+      <w:pPr>
+        <w:pStyle w:val="3"/>
+      </w:pPr>
+      <w:r>
+        <w:rPr>
+          <w:rFonts w:hint="eastAsia"/>
+        </w:rPr>
+        <w:t>4.1.1</w:t>
+      </w:r>
+      <w:r>
+        <w:rPr>
+          <w:rFonts w:hint="eastAsia"/>
+        </w:rPr>
+        <w:t>系统开发环境</w:t>
+      </w:r>
+    </w:p>
+    <w:p>
+      <w:pPr>
+        <w:pStyle w:val="3"/>
+      </w:pPr>
+      <w:r>
+        <w:t>4.1.2</w:t>
+      </w:r>
+      <w:r>
+        <w:rPr>
+          <w:rFonts w:hint="eastAsia"/>
+        </w:rPr>
+        <w:t>系统开发工具</w:t>
+      </w:r>
+    </w:p>
+    <w:p>
+      <w:pPr>
+        <w:pStyle w:val="2"/>
+        <w:rPr>
+          <w:rFonts w:hint="eastAsia"/>
+        </w:rPr>
+      </w:pPr>
+      <w:r>
+        <w:rPr>
+          <w:rFonts w:hint="eastAsia"/>
+        </w:rPr>
+        <w:t>4.</w:t>
+      </w:r>
+      <w:r>
+        <w:t>2</w:t>
+      </w:r>
+      <w:r>
+        <w:t xml:space="preserve"> </w:t>
+      </w:r>
+      <w:r>
+        <w:rPr>
+          <w:rFonts w:hint="eastAsia"/>
+        </w:rPr>
+        <w:t>系统实现方式</w:t>
+      </w:r>
+    </w:p>
+    <w:p>
+      <w:pPr>
+        <w:pStyle w:val="3"/>
+      </w:pPr>
+      <w:r>
+        <w:rPr>
+          <w:rFonts w:hint="eastAsia"/>
+        </w:rPr>
+        <w:t>4.2.1</w:t>
+      </w:r>
+      <w:r>
+        <w:t xml:space="preserve"> </w:t>
+      </w:r>
+      <w:r>
+        <w:rPr>
+          <w:rFonts w:hint="eastAsia"/>
+        </w:rPr>
+        <w:t>GPS</w:t>
+      </w:r>
+      <w:r>
+        <w:t xml:space="preserve"> + Sensor</w:t>
+      </w:r>
+    </w:p>
+    <w:p>
+      <w:pPr>
+        <w:pStyle w:val="3"/>
+      </w:pPr>
+      <w:r>
+        <w:rPr>
+          <w:rFonts w:hint="eastAsia"/>
+        </w:rPr>
+        <w:t>4.2.2</w:t>
+      </w:r>
+      <w:r>
+        <w:t xml:space="preserve"> </w:t>
+      </w:r>
+      <w:r>
+        <w:rPr>
+          <w:rFonts w:hint="eastAsia"/>
+        </w:rPr>
+        <w:t xml:space="preserve">Marker </w:t>
+      </w:r>
+      <w:r>
+        <w:rPr>
+          <w:rFonts w:hint="eastAsia"/>
+        </w:rPr>
+        <w:t>识别</w:t>
+      </w:r>
+    </w:p>
+    <w:p>
+      <w:pPr>
+        <w:pStyle w:val="3"/>
+      </w:pPr>
+      <w:r>
+        <w:rPr>
+          <w:rFonts w:hint="eastAsia"/>
+        </w:rPr>
+        <w:t>4.2.3</w:t>
+      </w:r>
+      <w:r>
+        <w:t xml:space="preserve"> </w:t>
+      </w:r>
+      <w:bookmarkStart w:id="21" w:name="_GoBack"/>
+      <w:bookmarkEnd w:id="21"/>
+      <w:r>
+        <w:rPr>
+          <w:rFonts w:hint="eastAsia"/>
+        </w:rPr>
+        <w:t>图像识别</w:t>
+      </w:r>
+    </w:p>
+    <w:p>
+      <w:pPr>
+        <w:pStyle w:val="2"/>
+        <w:rPr>
+          <w:rFonts w:hint="eastAsia"/>
+        </w:rPr>
+      </w:pPr>
+      <w:r>
+        <w:rPr>
+          <w:rFonts w:hint="eastAsia"/>
+        </w:rPr>
+        <w:t xml:space="preserve">4.3 </w:t>
+      </w:r>
+      <w:r>
+        <w:rPr>
+          <w:rFonts w:hint="eastAsia"/>
+        </w:rPr>
+        <w:t>系统实现过程</w:t>
+      </w:r>
+    </w:p>
+    <w:p>
+      <w:pPr>
+        <w:pStyle w:val="3"/>
+        <w:rPr>
+          <w:rFonts w:hint="eastAsia"/>
+        </w:rPr>
+      </w:pPr>
     </w:p>
     <w:p>
       <w:pPr>
@@ -3238,48 +3391,29 @@
           <w:tab w:val="left" w:pos="3969"/>
         </w:tabs>
       </w:pPr>
-      <w:bookmarkStart w:id="21" w:name="_GoBack"/>
-      <w:bookmarkEnd w:id="21"/>
-    </w:p>
-    <w:p/>
-    <w:p/>
-    <w:p/>
-    <w:p/>
-    <w:p/>
-    <w:p/>
-    <w:p/>
-    <w:p/>
-    <w:p/>
-    <w:p/>
-    <w:p/>
-    <w:p/>
-    <w:p/>
-    <w:p/>
-    <w:p/>
-    <w:p/>
-    <w:p/>
-    <w:p/>
-    <w:p/>
-    <w:p/>
-    <w:p/>
-    <w:p/>
-    <w:p/>
-    <w:p/>
-    <w:p/>
-    <w:p/>
-    <w:p/>
-    <w:p/>
-    <w:p/>
-    <w:p/>
-    <w:p/>
-    <w:p/>
-    <w:p/>
-    <w:p/>
-    <w:p/>
-    <w:p/>
-    <w:p/>
-    <w:p/>
-    <w:p/>
+    </w:p>
+    <w:p/>
+    <w:p/>
+    <w:p/>
+    <w:p/>
+    <w:p/>
+    <w:p/>
+    <w:p/>
+    <w:p/>
+    <w:p/>
+    <w:p/>
+    <w:p/>
+    <w:p/>
+    <w:p/>
+    <w:p/>
+    <w:p/>
+    <w:p>
+      <w:pPr>
+        <w:rPr>
+          <w:rFonts w:hint="eastAsia"/>
+        </w:rPr>
+      </w:pPr>
+    </w:p>
     <w:p>
       <w:pPr>
         <w:pStyle w:val="1"/>
@@ -3289,6 +3423,7 @@
         <w:rPr>
           <w:rFonts w:hint="eastAsia"/>
         </w:rPr>
+        <w:lastRenderedPageBreak/>
         <w:t>第</w:t>
       </w:r>
       <w:r>
@@ -3317,7 +3452,20 @@
       </w:r>
       <w:bookmarkEnd w:id="22"/>
     </w:p>
-    <w:p/>
+    <w:p>
+      <w:pPr>
+        <w:pStyle w:val="2"/>
+        <w:rPr>
+          <w:rFonts w:hint="eastAsia"/>
+        </w:rPr>
+      </w:pPr>
+      <w:r>
+        <w:rPr>
+          <w:rFonts w:hint="eastAsia"/>
+        </w:rPr>
+        <w:t>// TODO:</w:t>
+      </w:r>
+    </w:p>
     <w:sectPr>
       <w:pgSz w:w="11906" w:h="16838"/>
       <w:pgMar w:top="1440" w:right="1800" w:bottom="1440" w:left="1800" w:header="851" w:footer="992" w:gutter="0"/>
@@ -4536,7 +4684,7 @@
 </file>
 
 <file path=customXml/itemProps1.xml><?xml version="1.0" encoding="utf-8"?>
-<ds:datastoreItem xmlns:ds="http://schemas.openxmlformats.org/officeDocument/2006/customXml" ds:itemID="{C0E8EB02-2492-4FDA-BD27-129B1ADC866C}">
+<ds:datastoreItem xmlns:ds="http://schemas.openxmlformats.org/officeDocument/2006/customXml" ds:itemID="{5C96B4A2-B38E-40AE-BCBF-2E66B36783FF}">
   <ds:schemaRefs>
     <ds:schemaRef ds:uri="http://schemas.openxmlformats.org/officeDocument/2006/bibliography"/>
   </ds:schemaRefs>

</xml_diff>